<commit_message>
Attempt at epub conversion
</commit_message>
<xml_diff>
--- a/book.docx
+++ b/book.docx
@@ -7,19 +7,25 @@
         <w:pStyle w:val="Title"/>
       </w:pPr>
       <w:r>
-        <w:t xml:space="preserve">My</w:t>
+        <w:t xml:space="preserve">A</w:t>
       </w:r>
       <w:r>
         <w:t xml:space="preserve"> </w:t>
       </w:r>
       <w:r>
-        <w:t xml:space="preserve">awesome</w:t>
+        <w:t xml:space="preserve">MTH</w:t>
       </w:r>
       <w:r>
         <w:t xml:space="preserve"> </w:t>
       </w:r>
       <w:r>
-        <w:t xml:space="preserve">book</w:t>
+        <w:t xml:space="preserve">225</w:t>
+      </w:r>
+      <w:r>
+        <w:t xml:space="preserve"> </w:t>
+      </w:r>
+      <w:r>
+        <w:t xml:space="preserve">Prototype</w:t>
       </w:r>
     </w:p>
     <w:p>
@@ -27,13 +33,20 @@
         <w:pStyle w:val="Author"/>
       </w:pPr>
       <w:r>
-        <w:t xml:space="preserve">Boris</w:t>
+        <w:t xml:space="preserve">Robert</w:t>
       </w:r>
       <w:r>
         <w:t xml:space="preserve"> </w:t>
       </w:r>
       <w:r>
-        <w:t xml:space="preserve">Marinov</w:t>
+        <w:t xml:space="preserve">Talbert</w:t>
+      </w:r>
+    </w:p>
+    <w:p>
+      <w:r>
+        <w:pict>
+          <v:rect style="width:0;height:1.5pt" o:hralign="center" o:hrstd="t" o:hr="t"/>
+        </w:pict>
       </w:r>
     </w:p>
     <w:p>
@@ -101,17 +114,319 @@
     </w:p>
     <w:p>
       <w:pPr>
-        <w:pStyle w:val="Heading1"/>
-      </w:pPr>
-      <w:bookmarkStart w:id="22" w:name="chapter-two"/>
+        <w:pStyle w:val="Compact"/>
+        <w:numPr>
+          <w:numId w:val="1001"/>
+          <w:ilvl w:val="0"/>
+        </w:numPr>
+      </w:pPr>
+      <w:r>
+        <w:t xml:space="preserve">List 1</w:t>
+      </w:r>
+    </w:p>
+    <w:p>
+      <w:pPr>
+        <w:pStyle w:val="Compact"/>
+        <w:numPr>
+          <w:numId w:val="1001"/>
+          <w:ilvl w:val="0"/>
+        </w:numPr>
+      </w:pPr>
+      <w:r>
+        <w:t xml:space="preserve">List 2</w:t>
+      </w:r>
+    </w:p>
+    <w:p>
+      <w:pPr>
+        <w:pStyle w:val="Compact"/>
+        <w:numPr>
+          <w:numId w:val="1001"/>
+          <w:ilvl w:val="0"/>
+        </w:numPr>
+      </w:pPr>
+      <w:r>
+        <w:t xml:space="preserve">List 3</w:t>
+      </w:r>
+    </w:p>
+    <w:p>
+      <w:pPr>
+        <w:pStyle w:val="Compact"/>
+        <w:numPr>
+          <w:numId w:val="1002"/>
+          <w:ilvl w:val="0"/>
+        </w:numPr>
+      </w:pPr>
+      <w:r>
+        <w:t xml:space="preserve">Numbered list</w:t>
+      </w:r>
+    </w:p>
+    <w:p>
+      <w:pPr>
+        <w:pStyle w:val="Compact"/>
+        <w:numPr>
+          <w:numId w:val="1002"/>
+          <w:ilvl w:val="0"/>
+        </w:numPr>
+      </w:pPr>
+      <w:r>
+        <w:t xml:space="preserve">Another item</w:t>
+      </w:r>
+    </w:p>
+    <w:p>
+      <w:pPr>
+        <w:pStyle w:val="Compact"/>
+        <w:numPr>
+          <w:numId w:val="1002"/>
+          <w:ilvl w:val="0"/>
+        </w:numPr>
+      </w:pPr>
+      <w:r>
+        <w:t xml:space="preserve">Another</w:t>
+      </w:r>
+    </w:p>
+    <w:p>
+      <w:pPr>
+        <w:pStyle w:val="FirstParagraph"/>
+      </w:pPr>
+      <w:r>
+        <w:rPr>
+          <w:strike/>
+        </w:rPr>
+        <w:t xml:space="preserve">Strikeout</w:t>
+      </w:r>
+    </w:p>
+    <w:p>
+      <w:pPr>
+        <w:pStyle w:val="BodyText"/>
+      </w:pPr>
+      <w:r>
+        <w:t xml:space="preserve">Math?</w:t>
+      </w:r>
+      <w:r>
+        <w:t xml:space="preserve"> </w:t>
+      </w:r>
+      <m:oMath>
+        <m:sSup>
+          <m:e>
+            <m:r>
+              <m:t>x</m:t>
+            </m:r>
+          </m:e>
+          <m:sup>
+            <m:r>
+              <m:t>2</m:t>
+            </m:r>
+          </m:sup>
+        </m:sSup>
+        <m:r>
+          <m:t>+</m:t>
+        </m:r>
+        <m:sSup>
+          <m:e>
+            <m:r>
+              <m:t>y</m:t>
+            </m:r>
+          </m:e>
+          <m:sup>
+            <m:r>
+              <m:t>2</m:t>
+            </m:r>
+          </m:sup>
+        </m:sSup>
+        <m:r>
+          <m:t>=</m:t>
+        </m:r>
+        <m:r>
+          <m:t>2</m:t>
+        </m:r>
+      </m:oMath>
+    </w:p>
+    <w:p>
+      <w:pPr>
+        <w:pStyle w:val="BodyText"/>
+      </w:pPr>
+      <w:r>
+        <w:t xml:space="preserve">Some more math</w:t>
+      </w:r>
+    </w:p>
+    <w:p>
+      <w:pPr>
+        <w:pStyle w:val="BodyText"/>
+      </w:pPr>
+      <m:oMathPara>
+        <m:oMathParaPr>
+          <m:jc m:val="center"/>
+        </m:oMathParaPr>
+        <m:oMath>
+          <m:sSup>
+            <m:e>
+              <m:r>
+                <m:t>z</m:t>
+              </m:r>
+            </m:e>
+            <m:sup>
+              <m:r>
+                <m:t>2</m:t>
+              </m:r>
+            </m:sup>
+          </m:sSup>
+          <m:r>
+            <m:t>+</m:t>
+          </m:r>
+          <m:sSup>
+            <m:e>
+              <m:r>
+                <m:t>w</m:t>
+              </m:r>
+            </m:e>
+            <m:sup>
+              <m:r>
+                <m:t>3</m:t>
+              </m:r>
+            </m:sup>
+          </m:sSup>
+        </m:oMath>
+      </m:oMathPara>
+    </w:p>
+    <w:p>
+      <w:r>
+        <w:pict>
+          <v:rect style="width:0;height:1.5pt" o:hralign="center" o:hrstd="t" o:hr="t"/>
+        </w:pict>
+      </w:r>
+    </w:p>
+    <w:p>
+      <w:pPr>
+        <w:pStyle w:val="Heading2"/>
+      </w:pPr>
+      <w:bookmarkStart w:id="22" w:name="now-lets-try-headings"/>
+      <w:r>
+        <w:t xml:space="preserve">Now let’s try headings</w:t>
+      </w:r>
+      <w:bookmarkEnd w:id="22"/>
+    </w:p>
+    <w:p>
+      <w:pPr>
+        <w:pStyle w:val="FirstParagraph"/>
+      </w:pPr>
+      <w:r>
+        <w:t xml:space="preserve">Some more math</w:t>
+      </w:r>
+      <w:r>
+        <w:t xml:space="preserve"> </w:t>
+      </w:r>
+      <m:oMath>
+        <m:r>
+          <m:t>C</m:t>
+        </m:r>
+        <m:r>
+          <m:t>(</m:t>
+        </m:r>
+        <m:r>
+          <m:t>8</m:t>
+        </m:r>
+        <m:r>
+          <m:t>,</m:t>
+        </m:r>
+        <m:r>
+          <m:t>4</m:t>
+        </m:r>
+        <m:r>
+          <m:t>)</m:t>
+        </m:r>
+        <m:r>
+          <m:t>=</m:t>
+        </m:r>
+        <m:r>
+          <m:t>70</m:t>
+        </m:r>
+      </m:oMath>
+    </w:p>
+    <w:p>
+      <w:pPr>
+        <w:pStyle w:val="Heading2"/>
+      </w:pPr>
+      <w:bookmarkStart w:id="23" w:name="another-heading"/>
+      <w:r>
+        <w:t xml:space="preserve">Another heading</w:t>
+      </w:r>
+      <w:bookmarkEnd w:id="23"/>
+    </w:p>
+    <w:p>
+      <w:pPr>
+        <w:pStyle w:val="FirstParagraph"/>
+      </w:pPr>
+      <w:r>
+        <w:t xml:space="preserve">Here it goes</w:t>
+      </w:r>
+    </w:p>
+    <w:p>
+      <w:pPr>
+        <w:pStyle w:val="Heading3"/>
+      </w:pPr>
+      <w:bookmarkStart w:id="24" w:name="subheading"/>
+      <w:r>
+        <w:t xml:space="preserve">subheading</w:t>
+      </w:r>
+      <w:bookmarkEnd w:id="24"/>
+    </w:p>
+    <w:p>
+      <w:pPr>
+        <w:pStyle w:val="FirstParagraph"/>
+      </w:pPr>
+      <w:r>
+        <w:t xml:space="preserve">here that goes</w:t>
+      </w:r>
+    </w:p>
+    <w:p>
+      <w:pPr>
+        <w:pStyle w:val="BodyText"/>
+      </w:pPr>
+      <m:oMathPara>
+        <m:oMathParaPr>
+          <m:jc m:val="center"/>
+        </m:oMathParaPr>
+        <m:oMath>
+          <m:rad>
+            <m:radPr>
+              <m:degHide m:val="1"/>
+            </m:radPr>
+            <m:deg/>
+            <m:e>
+              <m:r>
+                <m:t>2</m:t>
+              </m:r>
+            </m:e>
+          </m:rad>
+        </m:oMath>
+      </m:oMathPara>
+    </w:p>
+    <w:p>
+      <w:pPr>
+        <w:pStyle w:val="FirstParagraph"/>
+      </w:pPr>
+      <w:r>
+        <w:t xml:space="preserve">\(</w:t>
+      </w:r>
+      <w:r>
+        <w:t xml:space="preserve">\)</w:t>
+      </w:r>
+      <w:r>
+        <w:t xml:space="preserve"> </w:t>
+      </w:r>
       <w:r>
         <w:t xml:space="preserve">Chapter Two</w:t>
       </w:r>
-      <w:bookmarkEnd w:id="22"/>
-    </w:p>
-    <w:p>
-      <w:pPr>
-        <w:pStyle w:val="FirstParagraph"/>
+      <w:r>
+        <w:t xml:space="preserve"> </w:t>
+      </w:r>
+      <w:r>
+        <w:t xml:space="preserve">===</w:t>
+      </w:r>
+    </w:p>
+    <w:p>
+      <w:pPr>
+        <w:pStyle w:val="BodyText"/>
       </w:pPr>
       <w:r>
         <w:t xml:space="preserve">This is chapter Two.</w:t>
@@ -391,11 +706,259 @@
       </w:pPr>
     </w:lvl>
   </w:abstractNum>
+  <w:abstractNum w:abstractNumId="991">
+    <w:nsid w:val="ea454b4c"/>
+    <w:multiLevelType w:val="multilevel"/>
+    <w:lvl w:ilvl="0">
+      <w:numFmt w:val="bullet"/>
+      <w:lvlText w:val="•"/>
+      <w:lvlJc w:val="left"/>
+      <w:pPr>
+        <w:tabs>
+          <w:tab w:val="num" w:pos="0"/>
+        </w:tabs>
+        <w:ind w:left="480" w:hanging="480"/>
+      </w:pPr>
+    </w:lvl>
+    <w:lvl w:ilvl="1">
+      <w:numFmt w:val="bullet"/>
+      <w:lvlText w:val="–"/>
+      <w:lvlJc w:val="left"/>
+      <w:pPr>
+        <w:tabs>
+          <w:tab w:val="num" w:pos="720"/>
+        </w:tabs>
+        <w:ind w:left="1200" w:hanging="480"/>
+      </w:pPr>
+    </w:lvl>
+    <w:lvl w:ilvl="2">
+      <w:numFmt w:val="bullet"/>
+      <w:lvlText w:val="•"/>
+      <w:lvlJc w:val="left"/>
+      <w:pPr>
+        <w:tabs>
+          <w:tab w:val="num" w:pos="1440"/>
+        </w:tabs>
+        <w:ind w:left="1920" w:hanging="480"/>
+      </w:pPr>
+    </w:lvl>
+    <w:lvl w:ilvl="3">
+      <w:numFmt w:val="bullet"/>
+      <w:lvlText w:val="–"/>
+      <w:lvlJc w:val="left"/>
+      <w:pPr>
+        <w:tabs>
+          <w:tab w:val="num" w:pos="2160"/>
+        </w:tabs>
+        <w:ind w:left="2640" w:hanging="480"/>
+      </w:pPr>
+    </w:lvl>
+    <w:lvl w:ilvl="4">
+      <w:numFmt w:val="bullet"/>
+      <w:lvlText w:val="•"/>
+      <w:lvlJc w:val="left"/>
+      <w:pPr>
+        <w:tabs>
+          <w:tab w:val="num" w:pos="2880"/>
+        </w:tabs>
+        <w:ind w:left="3360" w:hanging="480"/>
+      </w:pPr>
+    </w:lvl>
+    <w:lvl w:ilvl="5">
+      <w:numFmt w:val="bullet"/>
+      <w:lvlText w:val="–"/>
+      <w:lvlJc w:val="left"/>
+      <w:pPr>
+        <w:tabs>
+          <w:tab w:val="num" w:pos="3600"/>
+        </w:tabs>
+        <w:ind w:left="4080" w:hanging="480"/>
+      </w:pPr>
+    </w:lvl>
+    <w:lvl w:ilvl="6">
+      <w:numFmt w:val="bullet"/>
+      <w:lvlText w:val="•"/>
+      <w:lvlJc w:val="left"/>
+      <w:pPr>
+        <w:tabs>
+          <w:tab w:val="num" w:pos="4320"/>
+        </w:tabs>
+        <w:ind w:left="4800" w:hanging="480"/>
+      </w:pPr>
+    </w:lvl>
+    <w:lvl w:ilvl="7">
+      <w:numFmt w:val="bullet"/>
+      <w:lvlText w:val="–"/>
+      <w:lvlJc w:val="left"/>
+      <w:pPr>
+        <w:tabs>
+          <w:tab w:val="num" w:pos="5040"/>
+        </w:tabs>
+        <w:ind w:left="5520" w:hanging="480"/>
+      </w:pPr>
+    </w:lvl>
+    <w:lvl w:ilvl="8">
+      <w:numFmt w:val="bullet"/>
+      <w:lvlText w:val="•"/>
+      <w:lvlJc w:val="left"/>
+      <w:pPr>
+        <w:tabs>
+          <w:tab w:val="num" w:pos="5760"/>
+        </w:tabs>
+        <w:ind w:left="6240" w:hanging="480"/>
+      </w:pPr>
+    </w:lvl>
+  </w:abstractNum>
+  <w:abstractNum w:abstractNumId="99411">
+    <w:nsid w:val="71315dca"/>
+    <w:multiLevelType w:val="multilevel"/>
+    <w:lvl w:ilvl="0">
+      <w:start w:val="1"/>
+      <w:numFmt w:val="decimal"/>
+      <w:lvlText w:val="%1."/>
+      <w:lvlJc w:val="left"/>
+      <w:pPr>
+        <w:tabs>
+          <w:tab w:val="num" w:pos="0"/>
+        </w:tabs>
+        <w:ind w:left="480" w:hanging="480"/>
+      </w:pPr>
+    </w:lvl>
+    <w:lvl w:ilvl="1">
+      <w:start w:val="1"/>
+      <w:numFmt w:val="decimal"/>
+      <w:lvlText w:val="%2."/>
+      <w:lvlJc w:val="left"/>
+      <w:pPr>
+        <w:tabs>
+          <w:tab w:val="num" w:pos="720"/>
+        </w:tabs>
+        <w:ind w:left="1200" w:hanging="480"/>
+      </w:pPr>
+    </w:lvl>
+    <w:lvl w:ilvl="2">
+      <w:start w:val="1"/>
+      <w:numFmt w:val="decimal"/>
+      <w:lvlText w:val="%3."/>
+      <w:lvlJc w:val="left"/>
+      <w:pPr>
+        <w:tabs>
+          <w:tab w:val="num" w:pos="1440"/>
+        </w:tabs>
+        <w:ind w:left="1920" w:hanging="480"/>
+      </w:pPr>
+    </w:lvl>
+    <w:lvl w:ilvl="3">
+      <w:start w:val="1"/>
+      <w:numFmt w:val="decimal"/>
+      <w:lvlText w:val="%4."/>
+      <w:lvlJc w:val="left"/>
+      <w:pPr>
+        <w:tabs>
+          <w:tab w:val="num" w:pos="2160"/>
+        </w:tabs>
+        <w:ind w:left="2640" w:hanging="480"/>
+      </w:pPr>
+    </w:lvl>
+    <w:lvl w:ilvl="4">
+      <w:start w:val="1"/>
+      <w:numFmt w:val="decimal"/>
+      <w:lvlText w:val="%5."/>
+      <w:lvlJc w:val="left"/>
+      <w:pPr>
+        <w:tabs>
+          <w:tab w:val="num" w:pos="2880"/>
+        </w:tabs>
+        <w:ind w:left="3360" w:hanging="480"/>
+      </w:pPr>
+    </w:lvl>
+    <w:lvl w:ilvl="5">
+      <w:start w:val="1"/>
+      <w:numFmt w:val="decimal"/>
+      <w:lvlText w:val="%6."/>
+      <w:lvlJc w:val="left"/>
+      <w:pPr>
+        <w:tabs>
+          <w:tab w:val="num" w:pos="3600"/>
+        </w:tabs>
+        <w:ind w:left="4080" w:hanging="480"/>
+      </w:pPr>
+    </w:lvl>
+    <w:lvl w:ilvl="6">
+      <w:start w:val="1"/>
+      <w:numFmt w:val="decimal"/>
+      <w:lvlText w:val="%7."/>
+      <w:lvlJc w:val="left"/>
+      <w:pPr>
+        <w:tabs>
+          <w:tab w:val="num" w:pos="4320"/>
+        </w:tabs>
+        <w:ind w:left="4800" w:hanging="480"/>
+      </w:pPr>
+    </w:lvl>
+    <w:lvl w:ilvl="7">
+      <w:start w:val="1"/>
+      <w:numFmt w:val="decimal"/>
+      <w:lvlText w:val="%8."/>
+      <w:lvlJc w:val="left"/>
+      <w:pPr>
+        <w:tabs>
+          <w:tab w:val="num" w:pos="5040"/>
+        </w:tabs>
+        <w:ind w:left="5520" w:hanging="480"/>
+      </w:pPr>
+    </w:lvl>
+    <w:lvl w:ilvl="8">
+      <w:start w:val="1"/>
+      <w:numFmt w:val="decimal"/>
+      <w:lvlText w:val="%9."/>
+      <w:lvlJc w:val="left"/>
+      <w:pPr>
+        <w:tabs>
+          <w:tab w:val="num" w:pos="5760"/>
+        </w:tabs>
+        <w:ind w:left="6240" w:hanging="480"/>
+      </w:pPr>
+    </w:lvl>
+  </w:abstractNum>
   <w:num w:numId="1000">
     <w:abstractNumId w:val="990"/>
   </w:num>
   <w:num w:numId="1000">
     <w:abstractNumId w:val="990"/>
+  </w:num>
+  <w:num w:numId="1001">
+    <w:abstractNumId w:val="991"/>
+  </w:num>
+  <w:num w:numId="1002">
+    <w:abstractNumId w:val="99411"/>
+    <w:lvlOverride w:ilvl="0">
+      <w:startOverride w:val="1"/>
+    </w:lvlOverride>
+    <w:lvlOverride w:ilvl="1">
+      <w:startOverride w:val="1"/>
+    </w:lvlOverride>
+    <w:lvlOverride w:ilvl="2">
+      <w:startOverride w:val="1"/>
+    </w:lvlOverride>
+    <w:lvlOverride w:ilvl="3">
+      <w:startOverride w:val="1"/>
+    </w:lvlOverride>
+    <w:lvlOverride w:ilvl="4">
+      <w:startOverride w:val="1"/>
+    </w:lvlOverride>
+    <w:lvlOverride w:ilvl="5">
+      <w:startOverride w:val="1"/>
+    </w:lvlOverride>
+    <w:lvlOverride w:ilvl="6">
+      <w:startOverride w:val="1"/>
+    </w:lvlOverride>
+    <w:lvlOverride w:ilvl="7">
+      <w:startOverride w:val="1"/>
+    </w:lvlOverride>
+    <w:lvlOverride w:ilvl="8">
+      <w:startOverride w:val="1"/>
+    </w:lvlOverride>
   </w:num>
 </w:numbering>
 </file>

</xml_diff>

<commit_message>
Where did my Ch 1 go?
</commit_message>
<xml_diff>
--- a/book.docx
+++ b/book.docx
@@ -53,9 +53,9 @@
       <w:pPr>
         <w:pStyle w:val="Heading1"/>
       </w:pPr>
-      <w:bookmarkStart w:id="20" w:name="chapter-one"/>
-      <w:r>
-        <w:t xml:space="preserve">Chapter One</w:t>
+      <w:bookmarkStart w:id="20" w:name="discrete-versus-continuous"/>
+      <w:r>
+        <w:t xml:space="preserve">Discrete versus continuous</w:t>
       </w:r>
       <w:bookmarkEnd w:id="20"/>
     </w:p>
@@ -193,6 +193,14 @@
           <w:strike/>
         </w:rPr>
         <w:t xml:space="preserve">Strikeout</w:t>
+      </w:r>
+    </w:p>
+    <w:p>
+      <w:pPr>
+        <w:pStyle w:val="BodyText"/>
+      </w:pPr>
+      <w:r>
+        <w:t xml:space="preserve">Something from Vimeo:</w:t>
       </w:r>
     </w:p>
     <w:p>

</xml_diff>